<commit_message>
Dashboard Design Notes and first sheet of the dashboard are completed
</commit_message>
<xml_diff>
--- a/3_Project_Notes/2_Pre_Analysis_Clean_Transf_EDA_Notes.docx
+++ b/3_Project_Notes/2_Pre_Analysis_Clean_Transf_EDA_Notes.docx
@@ -869,32 +869,49 @@
           <w:numId w:val="4"/>
         </w:numPr>
         <w:jc w:val="both"/>
-      </w:pPr>
-      <w:r>
-        <w:rPr>
-          <w:i/>
-          <w:iCs/>
-        </w:rPr>
-        <w:t>What percentage</w:t>
-      </w:r>
-      <w:r>
-        <w:rPr>
-          <w:i/>
-          <w:iCs/>
-        </w:rPr>
-        <w:t xml:space="preserve"> of patents</w:t>
-      </w:r>
-      <w:r>
-        <w:rPr>
-          <w:i/>
-          <w:iCs/>
-        </w:rPr>
-        <w:t xml:space="preserve"> have been requested to be to delisted by the applicant</w:t>
-      </w:r>
-      <w:r>
-        <w:rPr>
-          <w:i/>
-          <w:iCs/>
+        <w:rPr>
+          <w:i/>
+          <w:iCs/>
+          <w:color w:val="000000" w:themeColor="text1"/>
+        </w:rPr>
+      </w:pPr>
+      <w:r>
+        <w:rPr>
+          <w:i/>
+          <w:iCs/>
+          <w:color w:val="000000" w:themeColor="text1"/>
+        </w:rPr>
+        <w:t>Which</w:t>
+      </w:r>
+      <w:r>
+        <w:rPr>
+          <w:i/>
+          <w:iCs/>
+          <w:color w:val="000000" w:themeColor="text1"/>
+        </w:rPr>
+        <w:t xml:space="preserve"> are </w:t>
+      </w:r>
+      <w:r>
+        <w:rPr>
+          <w:i/>
+          <w:iCs/>
+          <w:color w:val="000000" w:themeColor="text1"/>
+        </w:rPr>
+        <w:t>the top patent use</w:t>
+      </w:r>
+      <w:r>
+        <w:rPr>
+          <w:i/>
+          <w:iCs/>
+          <w:color w:val="000000" w:themeColor="text1"/>
+        </w:rPr>
+        <w:t>s</w:t>
+      </w:r>
+      <w:r>
+        <w:rPr>
+          <w:i/>
+          <w:iCs/>
+          <w:color w:val="000000" w:themeColor="text1"/>
         </w:rPr>
         <w:t>?</w:t>
       </w:r>
@@ -913,14 +930,7 @@
           <w:i/>
           <w:iCs/>
         </w:rPr>
-        <w:t>M</w:t>
-      </w:r>
-      <w:r>
-        <w:rPr>
-          <w:i/>
-          <w:iCs/>
-        </w:rPr>
-        <w:t>ean/median/mode patent duration.</w:t>
+        <w:t>What percentage of patents have been requested to be to delisted by the applicant?</w:t>
       </w:r>
     </w:p>
     <w:p>
@@ -937,7 +947,14 @@
           <w:i/>
           <w:iCs/>
         </w:rPr>
-        <w:t>Which has been the patent submission tendency throughout the years?</w:t>
+        <w:t>M</w:t>
+      </w:r>
+      <w:r>
+        <w:rPr>
+          <w:i/>
+          <w:iCs/>
+        </w:rPr>
+        <w:t>ean/median/mode patent duration.</w:t>
       </w:r>
     </w:p>
     <w:p>
@@ -948,72 +965,13 @@
           <w:numId w:val="4"/>
         </w:numPr>
         <w:jc w:val="both"/>
-        <w:rPr>
-          <w:i/>
-          <w:iCs/>
-        </w:rPr>
-      </w:pPr>
-      <w:r>
-        <w:rPr>
-          <w:i/>
-          <w:iCs/>
-        </w:rPr>
-        <w:t>W</w:t>
-      </w:r>
-      <w:r>
-        <w:rPr>
-          <w:i/>
-          <w:iCs/>
-        </w:rPr>
-        <w:t>hich</w:t>
-      </w:r>
-      <w:r>
-        <w:rPr>
-          <w:i/>
-          <w:iCs/>
-        </w:rPr>
-        <w:t xml:space="preserve"> has been </w:t>
-      </w:r>
-      <w:r>
-        <w:rPr>
-          <w:i/>
-          <w:iCs/>
-        </w:rPr>
-        <w:t>the patent expiration tendency</w:t>
-      </w:r>
-      <w:r>
-        <w:rPr>
-          <w:i/>
-          <w:iCs/>
-        </w:rPr>
-        <w:t xml:space="preserve"> over the years</w:t>
-      </w:r>
-      <w:r>
-        <w:rPr>
-          <w:i/>
-          <w:iCs/>
-        </w:rPr>
-        <w:t>?</w:t>
-      </w:r>
-    </w:p>
-    <w:p>
-      <w:pPr>
-        <w:pStyle w:val="Prrafodelista"/>
-        <w:jc w:val="both"/>
-      </w:pPr>
-    </w:p>
-    <w:p>
-      <w:pPr>
-        <w:jc w:val="both"/>
-      </w:pPr>
-      <w:r>
-        <w:rPr>
-          <w:u w:val="single"/>
-        </w:rPr>
-        <w:t>Exclusivities table</w:t>
-      </w:r>
-      <w:r>
-        <w:t>:</w:t>
+      </w:pPr>
+      <w:r>
+        <w:rPr>
+          <w:i/>
+          <w:iCs/>
+        </w:rPr>
+        <w:t>Which has been the patent submission tendency throughout the years?</w:t>
       </w:r>
     </w:p>
     <w:p>
@@ -1029,15 +987,68 @@
           <w:iCs/>
         </w:rPr>
       </w:pPr>
-      <w:bookmarkStart w:id="2" w:name="_Hlk190981981"/>
-      <w:r>
-        <w:rPr>
-          <w:i/>
-          <w:iCs/>
-        </w:rPr>
-        <w:t>Which is the percentage of innovators and generics with respect to the total new drug applications with a granted exclusivity?</w:t>
-      </w:r>
-      <w:bookmarkEnd w:id="2"/>
+      <w:r>
+        <w:rPr>
+          <w:i/>
+          <w:iCs/>
+        </w:rPr>
+        <w:t>W</w:t>
+      </w:r>
+      <w:r>
+        <w:rPr>
+          <w:i/>
+          <w:iCs/>
+        </w:rPr>
+        <w:t>hich</w:t>
+      </w:r>
+      <w:r>
+        <w:rPr>
+          <w:i/>
+          <w:iCs/>
+        </w:rPr>
+        <w:t xml:space="preserve"> has been </w:t>
+      </w:r>
+      <w:r>
+        <w:rPr>
+          <w:i/>
+          <w:iCs/>
+        </w:rPr>
+        <w:t>the patent expiration tendency</w:t>
+      </w:r>
+      <w:r>
+        <w:rPr>
+          <w:i/>
+          <w:iCs/>
+        </w:rPr>
+        <w:t xml:space="preserve"> over the years</w:t>
+      </w:r>
+      <w:r>
+        <w:rPr>
+          <w:i/>
+          <w:iCs/>
+        </w:rPr>
+        <w:t>?</w:t>
+      </w:r>
+    </w:p>
+    <w:p>
+      <w:pPr>
+        <w:pStyle w:val="Prrafodelista"/>
+        <w:jc w:val="both"/>
+      </w:pPr>
+    </w:p>
+    <w:p>
+      <w:pPr>
+        <w:jc w:val="both"/>
+      </w:pPr>
+      <w:r>
+        <w:rPr>
+          <w:u w:val="single"/>
+        </w:rPr>
+        <w:t>Exclusivities table</w:t>
+      </w:r>
+      <w:r>
+        <w:t>:</w:t>
+      </w:r>
     </w:p>
     <w:p>
       <w:pPr>
@@ -1052,13 +1063,15 @@
           <w:iCs/>
         </w:rPr>
       </w:pPr>
-      <w:r>
-        <w:rPr>
-          <w:i/>
-          <w:iCs/>
-        </w:rPr>
-        <w:t>What’s the total number of new drug applications (NDA or ANDAs) with a granted FDA exclusivity?</w:t>
-      </w:r>
+      <w:bookmarkStart w:id="2" w:name="_Hlk190981981"/>
+      <w:r>
+        <w:rPr>
+          <w:i/>
+          <w:iCs/>
+        </w:rPr>
+        <w:t>Which is the percentage of innovators and generics with respect to the total new drug applications with a granted exclusivity?</w:t>
+      </w:r>
+      <w:bookmarkEnd w:id="2"/>
     </w:p>
     <w:p>
       <w:pPr>
@@ -1067,17 +1080,18 @@
           <w:ilvl w:val="0"/>
           <w:numId w:val="4"/>
         </w:numPr>
-        <w:rPr>
-          <w:i/>
-          <w:iCs/>
-        </w:rPr>
-      </w:pPr>
-      <w:r>
-        <w:rPr>
-          <w:i/>
-          <w:iCs/>
-        </w:rPr>
-        <w:t>Which are the most popular post-approval exclusivities granted by the FDA?</w:t>
+        <w:jc w:val="both"/>
+        <w:rPr>
+          <w:i/>
+          <w:iCs/>
+        </w:rPr>
+      </w:pPr>
+      <w:r>
+        <w:rPr>
+          <w:i/>
+          <w:iCs/>
+        </w:rPr>
+        <w:t>What’s the total number of new drug applications (NDA or ANDAs) with a granted FDA exclusivity?</w:t>
       </w:r>
     </w:p>
     <w:p>
@@ -1097,7 +1111,7 @@
           <w:i/>
           <w:iCs/>
         </w:rPr>
-        <w:t>Do certain exclusivities tend to be granted together? (e.g., do some applications have multiple exclusivity types?)</w:t>
+        <w:t>Which are the most popular post-approval exclusivities granted by the FDA?</w:t>
       </w:r>
     </w:p>
     <w:p>
@@ -1107,53 +1121,17 @@
           <w:ilvl w:val="0"/>
           <w:numId w:val="4"/>
         </w:numPr>
-        <w:jc w:val="both"/>
-        <w:rPr>
-          <w:i/>
-          <w:iCs/>
-        </w:rPr>
-      </w:pPr>
-      <w:r>
-        <w:rPr>
-          <w:i/>
-          <w:iCs/>
-        </w:rPr>
-        <w:t>Which exclusivit</w:t>
-      </w:r>
-      <w:r>
-        <w:rPr>
-          <w:i/>
-          <w:iCs/>
-        </w:rPr>
-        <w:t>ies</w:t>
-      </w:r>
-      <w:r>
-        <w:rPr>
-          <w:i/>
-          <w:iCs/>
-        </w:rPr>
-        <w:t xml:space="preserve"> are</w:t>
-      </w:r>
-      <w:r>
-        <w:rPr>
-          <w:i/>
-          <w:iCs/>
-        </w:rPr>
-        <w:t xml:space="preserve"> typical from </w:t>
-      </w:r>
-      <w:r>
-        <w:rPr>
-          <w:i/>
-          <w:iCs/>
-        </w:rPr>
-        <w:t>innovator applications?</w:t>
-      </w:r>
-      <w:r>
-        <w:rPr>
-          <w:i/>
-          <w:iCs/>
-        </w:rPr>
-        <w:t xml:space="preserve"> And from generics?</w:t>
+        <w:rPr>
+          <w:i/>
+          <w:iCs/>
+        </w:rPr>
+      </w:pPr>
+      <w:r>
+        <w:rPr>
+          <w:i/>
+          <w:iCs/>
+        </w:rPr>
+        <w:t>Do certain exclusivities tend to be granted together? (e.g., do some applications have multiple exclusivity types?)</w:t>
       </w:r>
     </w:p>
     <w:p>
@@ -1163,71 +1141,53 @@
           <w:ilvl w:val="0"/>
           <w:numId w:val="4"/>
         </w:numPr>
-        <w:rPr>
-          <w:i/>
-          <w:iCs/>
-        </w:rPr>
-      </w:pPr>
-      <w:r>
-        <w:rPr>
-          <w:i/>
-          <w:iCs/>
-        </w:rPr>
-        <w:t>How many exclusivit</w:t>
-      </w:r>
-      <w:r>
-        <w:rPr>
-          <w:i/>
-          <w:iCs/>
-        </w:rPr>
-        <w:t xml:space="preserve">ies </w:t>
-      </w:r>
-      <w:r>
-        <w:rPr>
-          <w:i/>
-          <w:iCs/>
-        </w:rPr>
-        <w:t>expire each year in the dataset?</w:t>
-      </w:r>
-    </w:p>
-    <w:p>
-      <w:pPr>
-        <w:pStyle w:val="Prrafodelista"/>
-        <w:rPr>
-          <w:i/>
-          <w:iCs/>
-        </w:rPr>
-      </w:pPr>
-    </w:p>
-    <w:p>
-      <w:pPr>
-        <w:pStyle w:val="Ttulo2"/>
-      </w:pPr>
-      <w:r>
-        <w:t>Data Cleaning and Transformation</w:t>
-      </w:r>
-    </w:p>
-    <w:p>
-      <w:pPr>
-        <w:jc w:val="both"/>
-      </w:pPr>
-      <w:r>
-        <w:t>The next step</w:t>
-      </w:r>
-      <w:r>
-        <w:t xml:space="preserve"> is </w:t>
-      </w:r>
-      <w:r>
-        <w:t xml:space="preserve">to dive into the dataset. To explore the dataset we </w:t>
-      </w:r>
-      <w:r>
-        <w:t xml:space="preserve">have </w:t>
-      </w:r>
-      <w:r>
-        <w:t>opted to use pandas, a python library very useful for data manipulation, cleaning and transformation</w:t>
-      </w:r>
-      <w:r>
-        <w:t>. See:</w:t>
+        <w:jc w:val="both"/>
+        <w:rPr>
+          <w:i/>
+          <w:iCs/>
+        </w:rPr>
+      </w:pPr>
+      <w:r>
+        <w:rPr>
+          <w:i/>
+          <w:iCs/>
+        </w:rPr>
+        <w:t>Which exclusivit</w:t>
+      </w:r>
+      <w:r>
+        <w:rPr>
+          <w:i/>
+          <w:iCs/>
+        </w:rPr>
+        <w:t>ies</w:t>
+      </w:r>
+      <w:r>
+        <w:rPr>
+          <w:i/>
+          <w:iCs/>
+        </w:rPr>
+        <w:t xml:space="preserve"> are</w:t>
+      </w:r>
+      <w:r>
+        <w:rPr>
+          <w:i/>
+          <w:iCs/>
+        </w:rPr>
+        <w:t xml:space="preserve"> typical from </w:t>
+      </w:r>
+      <w:r>
+        <w:rPr>
+          <w:i/>
+          <w:iCs/>
+        </w:rPr>
+        <w:t>innovator applications?</w:t>
+      </w:r>
+      <w:r>
+        <w:rPr>
+          <w:i/>
+          <w:iCs/>
+        </w:rPr>
+        <w:t xml:space="preserve"> And from generics?</w:t>
       </w:r>
     </w:p>
     <w:p>
@@ -1237,13 +1197,72 @@
           <w:ilvl w:val="0"/>
           <w:numId w:val="4"/>
         </w:numPr>
-        <w:jc w:val="both"/>
-      </w:pPr>
-      <w:proofErr w:type="spellStart"/>
-      <w:r>
-        <w:t>pre_Analysis_cleaning_transformation_ex.ipynb</w:t>
-      </w:r>
-      <w:proofErr w:type="spellEnd"/>
+        <w:rPr>
+          <w:i/>
+          <w:iCs/>
+        </w:rPr>
+      </w:pPr>
+      <w:r>
+        <w:rPr>
+          <w:i/>
+          <w:iCs/>
+        </w:rPr>
+        <w:t>How many exclusivit</w:t>
+      </w:r>
+      <w:r>
+        <w:rPr>
+          <w:i/>
+          <w:iCs/>
+        </w:rPr>
+        <w:t xml:space="preserve">ies </w:t>
+      </w:r>
+      <w:r>
+        <w:rPr>
+          <w:i/>
+          <w:iCs/>
+        </w:rPr>
+        <w:t>expire each year in the dataset?</w:t>
+      </w:r>
+    </w:p>
+    <w:p>
+      <w:pPr>
+        <w:pStyle w:val="Prrafodelista"/>
+        <w:rPr>
+          <w:i/>
+          <w:iCs/>
+        </w:rPr>
+      </w:pPr>
+    </w:p>
+    <w:p>
+      <w:pPr>
+        <w:pStyle w:val="Ttulo2"/>
+      </w:pPr>
+      <w:r>
+        <w:t>Data Cleaning and Transformation</w:t>
+      </w:r>
+    </w:p>
+    <w:p>
+      <w:pPr>
+        <w:jc w:val="both"/>
+      </w:pPr>
+      <w:r>
+        <w:t>The next step</w:t>
+      </w:r>
+      <w:r>
+        <w:t xml:space="preserve"> is </w:t>
+      </w:r>
+      <w:r>
+        <w:t xml:space="preserve">to dive into the dataset. To explore the dataset we </w:t>
+      </w:r>
+      <w:r>
+        <w:t xml:space="preserve">have </w:t>
+      </w:r>
+      <w:r>
+        <w:t>opted to use pandas, a python library very useful for data manipulation, cleaning and transformation</w:t>
+      </w:r>
+      <w:r>
+        <w:t>. See:</w:t>
+      </w:r>
     </w:p>
     <w:p>
       <w:pPr>
@@ -1257,13 +1276,7 @@
       <w:proofErr w:type="spellStart"/>
       <w:r>
         <w:lastRenderedPageBreak/>
-        <w:t>pre_Analysis_cleaning_transformation_</w:t>
-      </w:r>
-      <w:r>
-        <w:t>pat</w:t>
-      </w:r>
-      <w:r>
-        <w:t>.ipynb</w:t>
+        <w:t>pre_Analysis_cleaning_transformation_ex.ipynb</w:t>
       </w:r>
       <w:proofErr w:type="spellEnd"/>
     </w:p>
@@ -1278,58 +1291,15 @@
       </w:pPr>
       <w:proofErr w:type="spellStart"/>
       <w:r>
-        <w:t>pre_Analysis_cleaning_transformation_prod.ipynb</w:t>
+        <w:t>pre_Analysis_cleaning_transformation_</w:t>
+      </w:r>
+      <w:r>
+        <w:t>pat</w:t>
+      </w:r>
+      <w:r>
+        <w:t>.ipynb</w:t>
       </w:r>
       <w:proofErr w:type="spellEnd"/>
-    </w:p>
-    <w:p>
-      <w:pPr>
-        <w:pStyle w:val="Ttulo2"/>
-      </w:pPr>
-      <w:r>
-        <w:t>EDA (Exploratory Data Analysis)</w:t>
-      </w:r>
-    </w:p>
-    <w:p>
-      <w:pPr>
-        <w:jc w:val="both"/>
-      </w:pPr>
-      <w:r>
-        <w:t>Once we have cleaned and transformed our dataset, we will perform univariate and multivariate analysis on our columns. For this aim, we will choose the most popular data visualization libraries in python: matplotlib and seaborn.</w:t>
-      </w:r>
-    </w:p>
-    <w:p>
-      <w:pPr>
-        <w:jc w:val="both"/>
-      </w:pPr>
-      <w:r>
-        <w:t>Answers to my questions:</w:t>
-      </w:r>
-    </w:p>
-    <w:p>
-      <w:pPr>
-        <w:jc w:val="both"/>
-      </w:pPr>
-      <w:r>
-        <w:rPr>
-          <w:u w:val="single"/>
-        </w:rPr>
-        <w:t>Products table</w:t>
-      </w:r>
-      <w:r>
-        <w:t xml:space="preserve"> (see </w:t>
-      </w:r>
-      <w:proofErr w:type="spellStart"/>
-      <w:r>
-        <w:t>EDA_prod.ipynb</w:t>
-      </w:r>
-      <w:proofErr w:type="spellEnd"/>
-      <w:r>
-        <w:t>)</w:t>
-      </w:r>
-      <w:r>
-        <w:t>:</w:t>
-      </w:r>
     </w:p>
     <w:p>
       <w:pPr>
@@ -1339,60 +1309,61 @@
           <w:numId w:val="4"/>
         </w:numPr>
         <w:jc w:val="both"/>
-        <w:rPr>
-          <w:i/>
-          <w:iCs/>
-        </w:rPr>
-      </w:pPr>
-      <w:r>
-        <w:rPr>
-          <w:i/>
-          <w:iCs/>
-        </w:rPr>
-        <w:t>M</w:t>
-      </w:r>
-      <w:r>
-        <w:rPr>
-          <w:i/>
-          <w:iCs/>
-        </w:rPr>
-        <w:t>ode/median/mean number of API in the composition of FDA-approved drugs. Is it different between innovators and generics?</w:t>
-      </w:r>
-      <w:r>
-        <w:rPr>
-          <w:i/>
-          <w:iCs/>
-        </w:rPr>
-        <w:t xml:space="preserve"> Is it different between Rx and OTC? </w:t>
-      </w:r>
-      <w:r>
-        <w:rPr>
-          <w:color w:val="0070C0"/>
-        </w:rPr>
-        <w:t xml:space="preserve"> There is NO difference between the number of APIs in the composition of FDA-approved innovators and generic drugs. Same</w:t>
-      </w:r>
-      <w:r>
-        <w:rPr>
-          <w:color w:val="0070C0"/>
-        </w:rPr>
-        <w:t xml:space="preserve"> when comparing </w:t>
-      </w:r>
-      <w:r>
-        <w:rPr>
-          <w:color w:val="0070C0"/>
-        </w:rPr>
-        <w:t>Rx and OTCs. The mean, median and mode is 1 in every group of drugs, which means the majority of FDA-approved drugs are composed by just one API and there is a gaussian distribution.</w:t>
-      </w:r>
-    </w:p>
-    <w:p>
-      <w:pPr>
-        <w:pStyle w:val="Prrafodelista"/>
-        <w:jc w:val="both"/>
-        <w:rPr>
-          <w:i/>
-          <w:iCs/>
-        </w:rPr>
-      </w:pPr>
+      </w:pPr>
+      <w:proofErr w:type="spellStart"/>
+      <w:r>
+        <w:t>pre_Analysis_cleaning_transformation_prod.ipynb</w:t>
+      </w:r>
+      <w:proofErr w:type="spellEnd"/>
+    </w:p>
+    <w:p>
+      <w:pPr>
+        <w:pStyle w:val="Ttulo2"/>
+      </w:pPr>
+      <w:r>
+        <w:t>EDA (Exploratory Data Analysis)</w:t>
+      </w:r>
+    </w:p>
+    <w:p>
+      <w:pPr>
+        <w:jc w:val="both"/>
+      </w:pPr>
+      <w:r>
+        <w:t>Once we have cleaned and transformed our dataset, we will perform univariate and multivariate analysis on our columns. For this aim, we will choose the most popular data visualization libraries in python: matplotlib and seaborn.</w:t>
+      </w:r>
+    </w:p>
+    <w:p>
+      <w:pPr>
+        <w:jc w:val="both"/>
+      </w:pPr>
+      <w:r>
+        <w:t>Answers to my questions:</w:t>
+      </w:r>
+    </w:p>
+    <w:p>
+      <w:pPr>
+        <w:jc w:val="both"/>
+      </w:pPr>
+      <w:r>
+        <w:rPr>
+          <w:u w:val="single"/>
+        </w:rPr>
+        <w:t>Products table</w:t>
+      </w:r>
+      <w:r>
+        <w:t xml:space="preserve"> (see </w:t>
+      </w:r>
+      <w:proofErr w:type="spellStart"/>
+      <w:r>
+        <w:t>EDA_prod.ipynb</w:t>
+      </w:r>
+      <w:proofErr w:type="spellEnd"/>
+      <w:r>
+        <w:t>)</w:t>
+      </w:r>
+      <w:r>
+        <w:t>:</w:t>
+      </w:r>
     </w:p>
     <w:p>
       <w:pPr>
@@ -1412,102 +1383,39 @@
           <w:i/>
           <w:iCs/>
         </w:rPr>
-        <w:t>What</w:t>
-      </w:r>
-      <w:r>
-        <w:rPr>
-          <w:i/>
-          <w:iCs/>
-        </w:rPr>
-        <w:t xml:space="preserve"> percentage represent combination drugs (multiple APIs in their composition) with respect to the total FDA-Approved product</w:t>
-      </w:r>
-      <w:r>
-        <w:rPr>
-          <w:i/>
-          <w:iCs/>
-        </w:rPr>
-        <w:t>s</w:t>
-      </w:r>
-      <w:r>
-        <w:rPr>
-          <w:i/>
-          <w:iCs/>
-        </w:rPr>
-        <w:t>? Is it different between innovators and generics?</w:t>
-      </w:r>
-      <w:r>
-        <w:rPr>
-          <w:i/>
-          <w:iCs/>
-        </w:rPr>
-        <w:t xml:space="preserve"> Is it different between Rx and OTC?</w:t>
-      </w:r>
-      <w:r>
-        <w:rPr>
-          <w:i/>
-          <w:iCs/>
-        </w:rPr>
-        <w:t xml:space="preserve"> </w:t>
-      </w:r>
-      <w:r>
-        <w:rPr>
-          <w:color w:val="0070C0"/>
-        </w:rPr>
-        <w:t>Only 11% of FDA-approved drugs are combination drugs.</w:t>
-      </w:r>
-      <w:r>
-        <w:rPr>
-          <w:color w:val="0070C0"/>
-        </w:rPr>
-        <w:t xml:space="preserve"> FDA-approved </w:t>
-      </w:r>
-      <w:r>
-        <w:rPr>
-          <w:color w:val="0070C0"/>
-        </w:rPr>
-        <w:t>i</w:t>
-      </w:r>
-      <w:r>
-        <w:rPr>
-          <w:color w:val="0070C0"/>
-        </w:rPr>
-        <w:t>nnovator combination drugs represent the 16% of all FDA-approved innovators. Within generics, combination drugs are less common (10%).</w:t>
-      </w:r>
-      <w:r>
-        <w:rPr>
-          <w:color w:val="0070C0"/>
-        </w:rPr>
-        <w:t xml:space="preserve"> Similarly</w:t>
-      </w:r>
-      <w:r>
-        <w:rPr>
-          <w:color w:val="0070C0"/>
-        </w:rPr>
-        <w:t>, combination drugs are</w:t>
-      </w:r>
-      <w:r>
-        <w:rPr>
-          <w:color w:val="0070C0"/>
-        </w:rPr>
-        <w:t xml:space="preserve"> </w:t>
-      </w:r>
-      <w:r>
-        <w:rPr>
-          <w:color w:val="0070C0"/>
-        </w:rPr>
-        <w:t>more common between FDA-approved OTCs</w:t>
-      </w:r>
-      <w:r>
-        <w:rPr>
-          <w:color w:val="0070C0"/>
-        </w:rPr>
-        <w:t xml:space="preserve"> (17%)</w:t>
-      </w:r>
-      <w:r>
-        <w:rPr>
-          <w:color w:val="0070C0"/>
-        </w:rPr>
-        <w:t xml:space="preserve"> than Rx (11%).</w:t>
+        <w:t>M</w:t>
+      </w:r>
+      <w:r>
+        <w:rPr>
+          <w:i/>
+          <w:iCs/>
+        </w:rPr>
+        <w:t>ode/median/mean number of API in the composition of FDA-approved drugs. Is it different between innovators and generics?</w:t>
+      </w:r>
+      <w:r>
+        <w:rPr>
+          <w:i/>
+          <w:iCs/>
+        </w:rPr>
+        <w:t xml:space="preserve"> Is it different between Rx and OTC? </w:t>
+      </w:r>
+      <w:r>
+        <w:rPr>
+          <w:color w:val="0070C0"/>
+        </w:rPr>
+        <w:t xml:space="preserve"> There is NO difference between the number of APIs in the composition of FDA-approved innovators and generic drugs. Same</w:t>
+      </w:r>
+      <w:r>
+        <w:rPr>
+          <w:color w:val="0070C0"/>
+        </w:rPr>
+        <w:t xml:space="preserve"> when comparing </w:t>
+      </w:r>
+      <w:r>
+        <w:rPr>
+          <w:color w:val="0070C0"/>
+        </w:rPr>
+        <w:t>Rx and OTCs. The mean, median and mode is 1 in every group of drugs, which means the majority of FDA-approved drugs are composed by just one API and there is a gaussian distribution.</w:t>
       </w:r>
     </w:p>
     <w:p>
@@ -1538,6 +1446,132 @@
           <w:i/>
           <w:iCs/>
         </w:rPr>
+        <w:t>What</w:t>
+      </w:r>
+      <w:r>
+        <w:rPr>
+          <w:i/>
+          <w:iCs/>
+        </w:rPr>
+        <w:t xml:space="preserve"> percentage represent combination drugs (multiple APIs in their composition) with respect to the total FDA-Approved product</w:t>
+      </w:r>
+      <w:r>
+        <w:rPr>
+          <w:i/>
+          <w:iCs/>
+        </w:rPr>
+        <w:t>s</w:t>
+      </w:r>
+      <w:r>
+        <w:rPr>
+          <w:i/>
+          <w:iCs/>
+        </w:rPr>
+        <w:t>? Is it different between innovators and generics?</w:t>
+      </w:r>
+      <w:r>
+        <w:rPr>
+          <w:i/>
+          <w:iCs/>
+        </w:rPr>
+        <w:t xml:space="preserve"> Is it different between Rx and OTC?</w:t>
+      </w:r>
+      <w:r>
+        <w:rPr>
+          <w:i/>
+          <w:iCs/>
+        </w:rPr>
+        <w:t xml:space="preserve"> </w:t>
+      </w:r>
+      <w:r>
+        <w:rPr>
+          <w:color w:val="0070C0"/>
+        </w:rPr>
+        <w:t>Only 11% of FDA-approved drugs are combination drugs.</w:t>
+      </w:r>
+      <w:r>
+        <w:rPr>
+          <w:color w:val="0070C0"/>
+        </w:rPr>
+        <w:t xml:space="preserve"> FDA-approved </w:t>
+      </w:r>
+      <w:r>
+        <w:rPr>
+          <w:color w:val="0070C0"/>
+        </w:rPr>
+        <w:t>i</w:t>
+      </w:r>
+      <w:r>
+        <w:rPr>
+          <w:color w:val="0070C0"/>
+        </w:rPr>
+        <w:t>nnovator combination drugs represent the 16% of all FDA-approved innovators. Within generics, combination drugs are less common (10%).</w:t>
+      </w:r>
+      <w:r>
+        <w:rPr>
+          <w:color w:val="0070C0"/>
+        </w:rPr>
+        <w:t xml:space="preserve"> Similarly</w:t>
+      </w:r>
+      <w:r>
+        <w:rPr>
+          <w:color w:val="0070C0"/>
+        </w:rPr>
+        <w:t>, combination drugs are</w:t>
+      </w:r>
+      <w:r>
+        <w:rPr>
+          <w:color w:val="0070C0"/>
+        </w:rPr>
+        <w:t xml:space="preserve"> </w:t>
+      </w:r>
+      <w:r>
+        <w:rPr>
+          <w:color w:val="0070C0"/>
+        </w:rPr>
+        <w:t>more common between FDA-approved OTCs</w:t>
+      </w:r>
+      <w:r>
+        <w:rPr>
+          <w:color w:val="0070C0"/>
+        </w:rPr>
+        <w:t xml:space="preserve"> (17%)</w:t>
+      </w:r>
+      <w:r>
+        <w:rPr>
+          <w:color w:val="0070C0"/>
+        </w:rPr>
+        <w:t xml:space="preserve"> than Rx (11%).</w:t>
+      </w:r>
+    </w:p>
+    <w:p>
+      <w:pPr>
+        <w:pStyle w:val="Prrafodelista"/>
+        <w:jc w:val="both"/>
+        <w:rPr>
+          <w:i/>
+          <w:iCs/>
+        </w:rPr>
+      </w:pPr>
+    </w:p>
+    <w:p>
+      <w:pPr>
+        <w:pStyle w:val="Prrafodelista"/>
+        <w:numPr>
+          <w:ilvl w:val="0"/>
+          <w:numId w:val="4"/>
+        </w:numPr>
+        <w:jc w:val="both"/>
+        <w:rPr>
+          <w:i/>
+          <w:iCs/>
+        </w:rPr>
+      </w:pPr>
+      <w:r>
+        <w:rPr>
+          <w:i/>
+          <w:iCs/>
+        </w:rPr>
         <w:t>Which are t</w:t>
       </w:r>
       <w:r>
@@ -1769,7 +1803,16 @@
           <w:iCs/>
           <w:color w:val="0070C0"/>
         </w:rPr>
-        <w:t xml:space="preserve"> combination of dextrose, sodium chloride and potassium chloride (92 products), which corresponds to </w:t>
+        <w:t xml:space="preserve"> combination of dextrose, sodium chloride and potassium chloride (92 </w:t>
+      </w:r>
+      <w:r>
+        <w:rPr>
+          <w:i/>
+          <w:iCs/>
+          <w:color w:val="0070C0"/>
+        </w:rPr>
+        <w:lastRenderedPageBreak/>
+        <w:t xml:space="preserve">products), which corresponds to </w:t>
       </w:r>
       <w:r>
         <w:rPr>
@@ -1787,16 +1830,7 @@
           <w:iCs/>
           <w:color w:val="0070C0"/>
         </w:rPr>
-        <w:t xml:space="preserve"> with </w:t>
-      </w:r>
-      <w:r>
-        <w:rPr>
-          <w:i/>
-          <w:iCs/>
-          <w:color w:val="0070C0"/>
-        </w:rPr>
-        <w:lastRenderedPageBreak/>
-        <w:t>carbohydrates, which are essential for feeding hospitalized patients.</w:t>
+        <w:t xml:space="preserve"> with carbohydrates, which are essential for feeding hospitalized patients.</w:t>
       </w:r>
       <w:r>
         <w:rPr>
@@ -6892,7 +6926,15 @@
           <w:iCs/>
           <w:color w:val="0070C0"/>
         </w:rPr>
-        <w:t>215</w:t>
+        <w:t>21</w:t>
+      </w:r>
+      <w:r>
+        <w:rPr>
+          <w:i/>
+          <w:iCs/>
+          <w:color w:val="0070C0"/>
+        </w:rPr>
+        <w:t>2</w:t>
       </w:r>
       <w:r>
         <w:rPr>
@@ -6994,23 +7036,23 @@
           <w:iCs/>
           <w:color w:val="0070C0"/>
         </w:rPr>
-        <w:t xml:space="preserve">There are </w:t>
-      </w:r>
-      <w:r>
-        <w:rPr>
-          <w:i/>
-          <w:iCs/>
-          <w:color w:val="0070C0"/>
-        </w:rPr>
-        <w:t>3,715</w:t>
-      </w:r>
-      <w:r>
-        <w:rPr>
-          <w:i/>
-          <w:iCs/>
-          <w:color w:val="0070C0"/>
-        </w:rPr>
-        <w:t xml:space="preserve"> patents</w:t>
+        <w:t>There are</w:t>
+      </w:r>
+      <w:r>
+        <w:rPr>
+          <w:i/>
+          <w:iCs/>
+          <w:color w:val="0070C0"/>
+        </w:rPr>
+        <w:t xml:space="preserve"> 6,667 pat</w:t>
+      </w:r>
+      <w:r>
+        <w:rPr>
+          <w:i/>
+          <w:iCs/>
+          <w:color w:val="0070C0"/>
+        </w:rPr>
+        <w:t>ents</w:t>
       </w:r>
       <w:r>
         <w:rPr>
@@ -7043,30 +7085,161 @@
         <w:rPr>
           <w:i/>
           <w:iCs/>
-          <w:color w:val="0070C0"/>
-        </w:rPr>
-      </w:pPr>
-      <w:r>
-        <w:rPr>
-          <w:i/>
-          <w:iCs/>
-          <w:noProof/>
-          <w:color w:val="0070C0"/>
+          <w:color w:val="000000" w:themeColor="text1"/>
+        </w:rPr>
+      </w:pPr>
+      <w:r>
+        <w:rPr>
+          <w:i/>
+          <w:iCs/>
+          <w:color w:val="000000" w:themeColor="text1"/>
+        </w:rPr>
+        <w:t>Which</w:t>
+      </w:r>
+      <w:r>
+        <w:rPr>
+          <w:i/>
+          <w:iCs/>
+          <w:color w:val="000000" w:themeColor="text1"/>
+        </w:rPr>
+        <w:t xml:space="preserve"> are </w:t>
+      </w:r>
+      <w:r>
+        <w:rPr>
+          <w:i/>
+          <w:iCs/>
+          <w:color w:val="000000" w:themeColor="text1"/>
+        </w:rPr>
+        <w:t>the top patent use</w:t>
+      </w:r>
+      <w:r>
+        <w:rPr>
+          <w:i/>
+          <w:iCs/>
+          <w:color w:val="000000" w:themeColor="text1"/>
+        </w:rPr>
+        <w:t>s</w:t>
+      </w:r>
+      <w:r>
+        <w:rPr>
+          <w:i/>
+          <w:iCs/>
+          <w:color w:val="000000" w:themeColor="text1"/>
+        </w:rPr>
+        <w:t>?</w:t>
+      </w:r>
+    </w:p>
+    <w:p>
+      <w:pPr>
+        <w:pStyle w:val="Prrafodelista"/>
+        <w:jc w:val="both"/>
+        <w:rPr>
+          <w:i/>
+          <w:iCs/>
+          <w:color w:val="000000" w:themeColor="text1"/>
+        </w:rPr>
+      </w:pPr>
+    </w:p>
+    <w:p>
+      <w:pPr>
+        <w:pStyle w:val="Prrafodelista"/>
+        <w:jc w:val="both"/>
+        <w:rPr>
+          <w:i/>
+          <w:iCs/>
+          <w:color w:val="4C94D8" w:themeColor="text2" w:themeTint="80"/>
+        </w:rPr>
+      </w:pPr>
+      <w:r>
+        <w:rPr>
+          <w:i/>
+          <w:iCs/>
+          <w:color w:val="4C94D8" w:themeColor="text2" w:themeTint="80"/>
         </w:rPr>
         <w:lastRenderedPageBreak/>
+        <w:t>The top patent use is U-3419</w:t>
+      </w:r>
+      <w:r>
+        <w:rPr>
+          <w:i/>
+          <w:iCs/>
+          <w:color w:val="4C94D8" w:themeColor="text2" w:themeTint="80"/>
+        </w:rPr>
+        <w:t xml:space="preserve"> which corresponds to a combination of Dextromethorphan and Bupropion to treat major depressive disorders</w:t>
+      </w:r>
+      <w:r>
+        <w:rPr>
+          <w:i/>
+          <w:iCs/>
+          <w:color w:val="4C94D8" w:themeColor="text2" w:themeTint="80"/>
+        </w:rPr>
+        <w:t xml:space="preserve"> (119)</w:t>
+      </w:r>
+      <w:r>
+        <w:rPr>
+          <w:i/>
+          <w:iCs/>
+          <w:color w:val="4C94D8" w:themeColor="text2" w:themeTint="80"/>
+        </w:rPr>
+        <w:t xml:space="preserve">. It is followed by U-2371, which is the treatment of </w:t>
+      </w:r>
+      <w:r>
+        <w:rPr>
+          <w:i/>
+          <w:iCs/>
+          <w:color w:val="4C94D8" w:themeColor="text2" w:themeTint="80"/>
+        </w:rPr>
+        <w:t>F</w:t>
+      </w:r>
+      <w:r>
+        <w:rPr>
+          <w:i/>
+          <w:iCs/>
+          <w:color w:val="4C94D8" w:themeColor="text2" w:themeTint="80"/>
+        </w:rPr>
+        <w:t>abry patients (49).</w:t>
+      </w:r>
+      <w:r>
+        <w:rPr>
+          <w:i/>
+          <w:iCs/>
+          <w:color w:val="4C94D8" w:themeColor="text2" w:themeTint="80"/>
+        </w:rPr>
+        <w:t xml:space="preserve"> The third position is for U-219, the treatment of Parkinson’s disease (25). However, this last position is very disputed since other patent uses like U-1995 (treatment of tardive dyskinesia) or U-553 (management of pain and discomfort associated with periodontal scaling), have similar count.</w:t>
+      </w:r>
+    </w:p>
+    <w:p>
+      <w:pPr>
+        <w:pStyle w:val="Prrafodelista"/>
+        <w:jc w:val="both"/>
+        <w:rPr>
+          <w:i/>
+          <w:iCs/>
+          <w:color w:val="000000" w:themeColor="text1"/>
+        </w:rPr>
+      </w:pPr>
+    </w:p>
+    <w:p>
+      <w:pPr>
+        <w:pStyle w:val="Prrafodelista"/>
+        <w:jc w:val="both"/>
+        <w:rPr>
+          <w:i/>
+          <w:iCs/>
+          <w:color w:val="000000" w:themeColor="text1"/>
+        </w:rPr>
+      </w:pPr>
+      <w:r>
+        <w:rPr>
+          <w:i/>
+          <w:iCs/>
+          <w:color w:val="000000" w:themeColor="text1"/>
+        </w:rPr>
         <w:drawing>
-          <wp:anchor distT="0" distB="0" distL="114300" distR="114300" simplePos="0" relativeHeight="251658240" behindDoc="0" locked="0" layoutInCell="1" allowOverlap="1" wp14:anchorId="222B5865" wp14:editId="754883AD">
-            <wp:simplePos x="0" y="0"/>
-            <wp:positionH relativeFrom="column">
-              <wp:posOffset>485140</wp:posOffset>
-            </wp:positionH>
-            <wp:positionV relativeFrom="paragraph">
-              <wp:posOffset>1595120</wp:posOffset>
-            </wp:positionV>
-            <wp:extent cx="4932045" cy="1418590"/>
-            <wp:effectExtent l="0" t="0" r="1905" b="0"/>
-            <wp:wrapTopAndBottom/>
-            <wp:docPr id="1600122085" name="Imagen 1" descr="Gráfico, Gráfico de barras&#10;&#10;El contenido generado por IA puede ser incorrecto."/>
+          <wp:inline distT="0" distB="0" distL="0" distR="0" wp14:anchorId="1C59F9AA" wp14:editId="512FE2C5">
+            <wp:extent cx="4986867" cy="2681672"/>
+            <wp:effectExtent l="0" t="0" r="4445" b="4445"/>
+            <wp:docPr id="1084249659" name="Imagen 1" descr="Gráfico&#10;&#10;El contenido generado por IA puede ser incorrecto."/>
             <wp:cNvGraphicFramePr>
               <a:graphicFrameLocks xmlns:a="http://schemas.openxmlformats.org/drawingml/2006/main" noChangeAspect="1"/>
             </wp:cNvGraphicFramePr>
@@ -7074,17 +7247,11 @@
               <a:graphicData uri="http://schemas.openxmlformats.org/drawingml/2006/picture">
                 <pic:pic xmlns:pic="http://schemas.openxmlformats.org/drawingml/2006/picture">
                   <pic:nvPicPr>
-                    <pic:cNvPr id="1600122085" name="Imagen 1" descr="Gráfico, Gráfico de barras&#10;&#10;El contenido generado por IA puede ser incorrecto."/>
+                    <pic:cNvPr id="1084249659" name="Imagen 1" descr="Gráfico&#10;&#10;El contenido generado por IA puede ser incorrecto."/>
                     <pic:cNvPicPr/>
                   </pic:nvPicPr>
                   <pic:blipFill>
-                    <a:blip r:embed="rId7" cstate="print">
-                      <a:extLst>
-                        <a:ext uri="{28A0092B-C50C-407E-A947-70E740481C1C}">
-                          <a14:useLocalDpi xmlns:a14="http://schemas.microsoft.com/office/drawing/2010/main" val="0"/>
-                        </a:ext>
-                      </a:extLst>
-                    </a:blip>
+                    <a:blip r:embed="rId7"/>
                     <a:stretch>
                       <a:fillRect/>
                     </a:stretch>
@@ -7092,7 +7259,7 @@
                   <pic:spPr>
                     <a:xfrm>
                       <a:off x="0" y="0"/>
-                      <a:ext cx="4932045" cy="1418590"/>
+                      <a:ext cx="4994039" cy="2685529"/>
                     </a:xfrm>
                     <a:prstGeom prst="rect">
                       <a:avLst/>
@@ -7101,165 +7268,18 @@
                 </pic:pic>
               </a:graphicData>
             </a:graphic>
-            <wp14:sizeRelH relativeFrom="margin">
-              <wp14:pctWidth>0</wp14:pctWidth>
-            </wp14:sizeRelH>
-            <wp14:sizeRelV relativeFrom="margin">
-              <wp14:pctHeight>0</wp14:pctHeight>
-            </wp14:sizeRelV>
-          </wp:anchor>
+          </wp:inline>
         </w:drawing>
       </w:r>
-      <w:r>
-        <w:rPr>
-          <w:i/>
-          <w:iCs/>
-        </w:rPr>
-        <w:t xml:space="preserve">Which has been the patent </w:t>
-      </w:r>
-      <w:r>
-        <w:rPr>
-          <w:i/>
-          <w:iCs/>
-        </w:rPr>
-        <w:t xml:space="preserve">submission </w:t>
-      </w:r>
-      <w:r>
-        <w:rPr>
-          <w:i/>
-          <w:iCs/>
-        </w:rPr>
-        <w:t xml:space="preserve">tendency over the </w:t>
-      </w:r>
-      <w:r>
-        <w:rPr>
-          <w:i/>
-          <w:iCs/>
-        </w:rPr>
-        <w:t xml:space="preserve">last </w:t>
-      </w:r>
-      <w:r>
-        <w:rPr>
-          <w:i/>
-          <w:iCs/>
-        </w:rPr>
-        <w:t>years?</w:t>
-      </w:r>
-      <w:r>
-        <w:rPr>
-          <w:i/>
-          <w:iCs/>
-        </w:rPr>
-        <w:t xml:space="preserve"> </w:t>
-      </w:r>
-      <w:r>
-        <w:rPr>
-          <w:i/>
-          <w:iCs/>
-          <w:color w:val="0070C0"/>
-        </w:rPr>
-        <w:t>With the available data, it is not possible to answer this question. The patents table from the FDA Orange Book just includes those patents that remain active. Therefore, as we can see in the following graphic, there is</w:t>
-      </w:r>
-      <w:r>
-        <w:rPr>
-          <w:i/>
-          <w:iCs/>
-          <w:color w:val="0070C0"/>
-        </w:rPr>
-        <w:t xml:space="preserve"> </w:t>
-      </w:r>
-      <w:r>
-        <w:rPr>
-          <w:i/>
-          <w:iCs/>
-          <w:color w:val="0070C0"/>
-        </w:rPr>
-        <w:t>a present-day bias: th</w:t>
-      </w:r>
-      <w:r>
-        <w:rPr>
-          <w:i/>
-          <w:iCs/>
-          <w:color w:val="0070C0"/>
-        </w:rPr>
-        <w:t xml:space="preserve">e most </w:t>
-      </w:r>
-      <w:r>
-        <w:rPr>
-          <w:i/>
-          <w:iCs/>
-          <w:color w:val="0070C0"/>
-        </w:rPr>
-        <w:t>frequent submission years</w:t>
-      </w:r>
-      <w:r>
-        <w:rPr>
-          <w:i/>
-          <w:iCs/>
-          <w:color w:val="0070C0"/>
-        </w:rPr>
-        <w:t xml:space="preserve"> are</w:t>
-      </w:r>
-      <w:r>
-        <w:rPr>
-          <w:i/>
-          <w:iCs/>
-          <w:color w:val="0070C0"/>
-        </w:rPr>
-        <w:t xml:space="preserve"> the most recent because of</w:t>
-      </w:r>
-      <w:r>
-        <w:rPr>
-          <w:i/>
-          <w:iCs/>
-          <w:color w:val="0070C0"/>
-        </w:rPr>
-        <w:t xml:space="preserve"> the</w:t>
-      </w:r>
-      <w:r>
-        <w:rPr>
-          <w:i/>
-          <w:iCs/>
-          <w:color w:val="0070C0"/>
-        </w:rPr>
-        <w:t xml:space="preserve"> removal </w:t>
-      </w:r>
-      <w:r>
-        <w:rPr>
-          <w:i/>
-          <w:iCs/>
-          <w:color w:val="0070C0"/>
-        </w:rPr>
-        <w:t>of inactive patents, with less recent submission dates.</w:t>
-      </w:r>
-    </w:p>
-    <w:p>
-      <w:pPr>
-        <w:jc w:val="both"/>
-        <w:rPr>
-          <w:i/>
-          <w:iCs/>
-        </w:rPr>
-      </w:pPr>
-    </w:p>
-    <w:p>
-      <w:pPr>
-        <w:pStyle w:val="Prrafodelista"/>
-        <w:jc w:val="both"/>
-        <w:rPr>
-          <w:i/>
-          <w:iCs/>
-          <w:color w:val="0070C0"/>
-        </w:rPr>
-      </w:pPr>
-    </w:p>
-    <w:p>
-      <w:pPr>
-        <w:pStyle w:val="Prrafodelista"/>
-        <w:jc w:val="both"/>
-        <w:rPr>
-          <w:i/>
-          <w:iCs/>
+    </w:p>
+    <w:p>
+      <w:pPr>
+        <w:pStyle w:val="Prrafodelista"/>
+        <w:jc w:val="both"/>
+        <w:rPr>
+          <w:i/>
+          <w:iCs/>
+          <w:color w:val="0070C0"/>
         </w:rPr>
       </w:pPr>
     </w:p>
@@ -7274,75 +7294,48 @@
         <w:rPr>
           <w:i/>
           <w:iCs/>
-        </w:rPr>
-      </w:pPr>
-      <w:r>
-        <w:rPr>
-          <w:i/>
-          <w:iCs/>
-        </w:rPr>
-        <w:t>How much patents will expire over the next years?</w:t>
-      </w:r>
-      <w:r>
-        <w:rPr>
-          <w:i/>
-          <w:iCs/>
-        </w:rPr>
-        <w:t xml:space="preserve">  </w:t>
-      </w:r>
-      <w:r>
-        <w:rPr>
-          <w:i/>
-          <w:iCs/>
-          <w:color w:val="0070C0"/>
-        </w:rPr>
-        <w:t>As well as with patent submission rates, when we analyse patent expiratio</w:t>
-      </w:r>
-      <w:r>
-        <w:rPr>
-          <w:i/>
-          <w:iCs/>
-          <w:color w:val="0070C0"/>
-        </w:rPr>
-        <w:t>n rates</w:t>
-      </w:r>
-      <w:r>
-        <w:rPr>
-          <w:i/>
-          <w:iCs/>
-          <w:color w:val="0070C0"/>
-        </w:rPr>
-        <w:t xml:space="preserve"> there is a present-day bias. </w:t>
-      </w:r>
-      <w:r>
-        <w:rPr>
-          <w:i/>
-          <w:iCs/>
-          <w:color w:val="0070C0"/>
-        </w:rPr>
-        <w:t>As we can see in the following graphic, the patent expiration</w:t>
-      </w:r>
-      <w:r>
-        <w:rPr>
-          <w:i/>
-          <w:iCs/>
-          <w:color w:val="0070C0"/>
-        </w:rPr>
-        <w:t xml:space="preserve"> rate</w:t>
-      </w:r>
-      <w:r>
-        <w:rPr>
-          <w:i/>
-          <w:iCs/>
-          <w:color w:val="0070C0"/>
-        </w:rPr>
-        <w:t xml:space="preserve"> follows a</w:t>
-      </w:r>
-      <w:r>
-        <w:rPr>
-          <w:i/>
-          <w:iCs/>
-          <w:color w:val="0070C0"/>
+          <w:color w:val="0070C0"/>
+        </w:rPr>
+      </w:pPr>
+      <w:r>
+        <w:rPr>
+          <w:i/>
+          <w:iCs/>
+        </w:rPr>
+        <w:t xml:space="preserve">Which has been the patent </w:t>
+      </w:r>
+      <w:r>
+        <w:rPr>
+          <w:i/>
+          <w:iCs/>
+        </w:rPr>
+        <w:t xml:space="preserve">submission </w:t>
+      </w:r>
+      <w:r>
+        <w:rPr>
+          <w:i/>
+          <w:iCs/>
+        </w:rPr>
+        <w:t xml:space="preserve">tendency over the </w:t>
+      </w:r>
+      <w:r>
+        <w:rPr>
+          <w:i/>
+          <w:iCs/>
+        </w:rPr>
+        <w:t xml:space="preserve">last </w:t>
+      </w:r>
+      <w:r>
+        <w:rPr>
+          <w:i/>
+          <w:iCs/>
+        </w:rPr>
+        <w:t>years?</w:t>
+      </w:r>
+      <w:r>
+        <w:rPr>
+          <w:i/>
+          <w:iCs/>
         </w:rPr>
         <w:t xml:space="preserve"> </w:t>
       </w:r>
@@ -7352,71 +7345,111 @@
           <w:iCs/>
           <w:color w:val="0070C0"/>
         </w:rPr>
-        <w:t>negative trend</w:t>
-      </w:r>
-      <w:r>
-        <w:rPr>
-          <w:i/>
-          <w:iCs/>
-          <w:color w:val="0070C0"/>
-        </w:rPr>
-        <w:t>: in general</w:t>
-      </w:r>
-      <w:r>
-        <w:rPr>
-          <w:i/>
-          <w:iCs/>
-          <w:color w:val="0070C0"/>
-        </w:rPr>
-        <w:t xml:space="preserve">, </w:t>
-      </w:r>
-      <w:r>
-        <w:rPr>
-          <w:i/>
-          <w:iCs/>
-          <w:color w:val="0070C0"/>
-        </w:rPr>
-        <w:t>recent expiration dates are more frequent than distant expiration dates</w:t>
-      </w:r>
-      <w:r>
-        <w:rPr>
-          <w:i/>
-          <w:iCs/>
-          <w:color w:val="0070C0"/>
-        </w:rPr>
-        <w:t>.</w:t>
-      </w:r>
-    </w:p>
-    <w:p>
-      <w:pPr>
-        <w:pStyle w:val="Prrafodelista"/>
-        <w:jc w:val="both"/>
-        <w:rPr>
-          <w:i/>
-          <w:iCs/>
-        </w:rPr>
-      </w:pPr>
-    </w:p>
-    <w:p>
-      <w:pPr>
-        <w:pStyle w:val="Prrafodelista"/>
-        <w:jc w:val="both"/>
-        <w:rPr>
-          <w:i/>
-          <w:iCs/>
-        </w:rPr>
-      </w:pPr>
-      <w:r>
-        <w:rPr>
-          <w:i/>
-          <w:iCs/>
-          <w:noProof/>
+        <w:t>With the available data, it is not possible to answer this question. The patents table from the FDA Orange Book just includes those patents that remain active. Therefore, as we can see in the following graphic, there is</w:t>
+      </w:r>
+      <w:r>
+        <w:rPr>
+          <w:i/>
+          <w:iCs/>
+          <w:color w:val="0070C0"/>
+        </w:rPr>
+        <w:t xml:space="preserve"> </w:t>
+      </w:r>
+      <w:r>
+        <w:rPr>
+          <w:i/>
+          <w:iCs/>
+          <w:color w:val="0070C0"/>
+        </w:rPr>
+        <w:t>a present-day bias: th</w:t>
+      </w:r>
+      <w:r>
+        <w:rPr>
+          <w:i/>
+          <w:iCs/>
+          <w:color w:val="0070C0"/>
+        </w:rPr>
+        <w:t xml:space="preserve">e most </w:t>
+      </w:r>
+      <w:r>
+        <w:rPr>
+          <w:i/>
+          <w:iCs/>
+          <w:color w:val="0070C0"/>
+        </w:rPr>
+        <w:t>frequent submission years</w:t>
+      </w:r>
+      <w:r>
+        <w:rPr>
+          <w:i/>
+          <w:iCs/>
+          <w:color w:val="0070C0"/>
+        </w:rPr>
+        <w:t xml:space="preserve"> are</w:t>
+      </w:r>
+      <w:r>
+        <w:rPr>
+          <w:i/>
+          <w:iCs/>
+          <w:color w:val="0070C0"/>
+        </w:rPr>
+        <w:t xml:space="preserve"> the most recent because of</w:t>
+      </w:r>
+      <w:r>
+        <w:rPr>
+          <w:i/>
+          <w:iCs/>
+          <w:color w:val="0070C0"/>
+        </w:rPr>
+        <w:t xml:space="preserve"> the</w:t>
+      </w:r>
+      <w:r>
+        <w:rPr>
+          <w:i/>
+          <w:iCs/>
+          <w:color w:val="0070C0"/>
+        </w:rPr>
+        <w:t xml:space="preserve"> removal </w:t>
+      </w:r>
+      <w:r>
+        <w:rPr>
+          <w:i/>
+          <w:iCs/>
+          <w:color w:val="0070C0"/>
+        </w:rPr>
+        <w:t>of inactive patents, with less recent submission dates.</w:t>
+      </w:r>
+    </w:p>
+    <w:p>
+      <w:pPr>
+        <w:jc w:val="both"/>
+        <w:rPr>
+          <w:i/>
+          <w:iCs/>
+        </w:rPr>
+      </w:pPr>
+    </w:p>
+    <w:p>
+      <w:pPr>
+        <w:pStyle w:val="Prrafodelista"/>
+        <w:jc w:val="both"/>
+        <w:rPr>
+          <w:i/>
+          <w:iCs/>
+          <w:color w:val="0070C0"/>
+        </w:rPr>
+      </w:pPr>
+      <w:r>
+        <w:rPr>
+          <w:i/>
+          <w:iCs/>
+          <w:color w:val="0070C0"/>
         </w:rPr>
         <w:drawing>
-          <wp:inline distT="0" distB="0" distL="0" distR="0" wp14:anchorId="7CC537B2" wp14:editId="713DAE4A">
-            <wp:extent cx="4911436" cy="1412673"/>
-            <wp:effectExtent l="0" t="0" r="3810" b="0"/>
-            <wp:docPr id="601461091" name="Imagen 1" descr="Gráfico, Gráfico de barras&#10;&#10;El contenido generado por IA puede ser incorrecto."/>
+          <wp:inline distT="0" distB="0" distL="0" distR="0" wp14:anchorId="1772EDC4" wp14:editId="6A905276">
+            <wp:extent cx="4995334" cy="1436805"/>
+            <wp:effectExtent l="0" t="0" r="0" b="0"/>
+            <wp:docPr id="1702113127" name="Imagen 1" descr="Gráfico, Gráfico de barras&#10;&#10;El contenido generado por IA puede ser incorrecto."/>
             <wp:cNvGraphicFramePr>
               <a:graphicFrameLocks xmlns:a="http://schemas.openxmlformats.org/drawingml/2006/main" noChangeAspect="1"/>
             </wp:cNvGraphicFramePr>
@@ -7424,7 +7457,7 @@
               <a:graphicData uri="http://schemas.openxmlformats.org/drawingml/2006/picture">
                 <pic:pic xmlns:pic="http://schemas.openxmlformats.org/drawingml/2006/picture">
                   <pic:nvPicPr>
-                    <pic:cNvPr id="601461091" name="Imagen 1" descr="Gráfico, Gráfico de barras&#10;&#10;El contenido generado por IA puede ser incorrecto."/>
+                    <pic:cNvPr id="1702113127" name="Imagen 1" descr="Gráfico, Gráfico de barras&#10;&#10;El contenido generado por IA puede ser incorrecto."/>
                     <pic:cNvPicPr/>
                   </pic:nvPicPr>
                   <pic:blipFill>
@@ -7436,7 +7469,7 @@
                   <pic:spPr>
                     <a:xfrm>
                       <a:off x="0" y="0"/>
-                      <a:ext cx="4924582" cy="1416454"/>
+                      <a:ext cx="5004084" cy="1439322"/>
                     </a:xfrm>
                     <a:prstGeom prst="rect">
                       <a:avLst/>
@@ -7477,49 +7510,180 @@
           <w:i/>
           <w:iCs/>
         </w:rPr>
-        <w:t>What percentage of patents have been requested to be to delisted by the applicant?</w:t>
-      </w:r>
-      <w:r>
-        <w:rPr>
-          <w:i/>
-          <w:iCs/>
-        </w:rPr>
-        <w:t xml:space="preserve"> Which applicants have requested to delist patents the most (take into account the total number of patents per applicant)?</w:t>
-      </w:r>
-    </w:p>
-    <w:p>
-      <w:pPr>
-        <w:pStyle w:val="Prrafodelista"/>
-        <w:rPr>
-          <w:i/>
-          <w:iCs/>
-        </w:rPr>
-      </w:pPr>
-    </w:p>
-    <w:p>
-      <w:pPr>
-        <w:pStyle w:val="Prrafodelista"/>
-        <w:rPr>
-          <w:i/>
-          <w:iCs/>
-          <w:color w:val="156082" w:themeColor="accent1"/>
-        </w:rPr>
-      </w:pPr>
-      <w:r>
-        <w:rPr>
-          <w:i/>
-          <w:iCs/>
-          <w:color w:val="156082" w:themeColor="accent1"/>
-        </w:rPr>
-        <w:t xml:space="preserve">Only the 0.44% of the </w:t>
-      </w:r>
-      <w:r>
-        <w:rPr>
-          <w:i/>
-          <w:iCs/>
-          <w:color w:val="156082" w:themeColor="accent1"/>
-        </w:rPr>
-        <w:t>registered patents were requested to be delisted from the database.</w:t>
+        <w:t>How much patents will expire over the next years?</w:t>
+      </w:r>
+      <w:r>
+        <w:rPr>
+          <w:i/>
+          <w:iCs/>
+        </w:rPr>
+        <w:t xml:space="preserve">  </w:t>
+      </w:r>
+      <w:r>
+        <w:rPr>
+          <w:i/>
+          <w:iCs/>
+          <w:color w:val="0070C0"/>
+        </w:rPr>
+        <w:t>As well as with patent submission rates, when we analyse patent expiratio</w:t>
+      </w:r>
+      <w:r>
+        <w:rPr>
+          <w:i/>
+          <w:iCs/>
+          <w:color w:val="0070C0"/>
+        </w:rPr>
+        <w:t>n rates</w:t>
+      </w:r>
+      <w:r>
+        <w:rPr>
+          <w:i/>
+          <w:iCs/>
+          <w:color w:val="0070C0"/>
+        </w:rPr>
+        <w:t xml:space="preserve"> there is a present-day bias. </w:t>
+      </w:r>
+      <w:r>
+        <w:rPr>
+          <w:i/>
+          <w:iCs/>
+          <w:color w:val="0070C0"/>
+        </w:rPr>
+        <w:t>As we can see in the following graphic, the patent expiration</w:t>
+      </w:r>
+      <w:r>
+        <w:rPr>
+          <w:i/>
+          <w:iCs/>
+          <w:color w:val="0070C0"/>
+        </w:rPr>
+        <w:t xml:space="preserve"> rate</w:t>
+      </w:r>
+      <w:r>
+        <w:rPr>
+          <w:i/>
+          <w:iCs/>
+          <w:color w:val="0070C0"/>
+        </w:rPr>
+        <w:t xml:space="preserve"> </w:t>
+      </w:r>
+      <w:r>
+        <w:rPr>
+          <w:i/>
+          <w:iCs/>
+          <w:color w:val="0070C0"/>
+        </w:rPr>
+        <w:lastRenderedPageBreak/>
+        <w:t>follows a</w:t>
+      </w:r>
+      <w:r>
+        <w:rPr>
+          <w:i/>
+          <w:iCs/>
+          <w:color w:val="0070C0"/>
+        </w:rPr>
+        <w:t xml:space="preserve"> </w:t>
+      </w:r>
+      <w:r>
+        <w:rPr>
+          <w:i/>
+          <w:iCs/>
+          <w:color w:val="0070C0"/>
+        </w:rPr>
+        <w:t>negative trend</w:t>
+      </w:r>
+      <w:r>
+        <w:rPr>
+          <w:i/>
+          <w:iCs/>
+          <w:color w:val="0070C0"/>
+        </w:rPr>
+        <w:t>: in general</w:t>
+      </w:r>
+      <w:r>
+        <w:rPr>
+          <w:i/>
+          <w:iCs/>
+          <w:color w:val="0070C0"/>
+        </w:rPr>
+        <w:t xml:space="preserve">, </w:t>
+      </w:r>
+      <w:r>
+        <w:rPr>
+          <w:i/>
+          <w:iCs/>
+          <w:color w:val="0070C0"/>
+        </w:rPr>
+        <w:t>recent expiration dates are more frequent than distant expiration dates</w:t>
+      </w:r>
+      <w:r>
+        <w:rPr>
+          <w:i/>
+          <w:iCs/>
+          <w:color w:val="0070C0"/>
+        </w:rPr>
+        <w:t>.</w:t>
+      </w:r>
+    </w:p>
+    <w:p>
+      <w:pPr>
+        <w:pStyle w:val="Prrafodelista"/>
+        <w:jc w:val="both"/>
+        <w:rPr>
+          <w:i/>
+          <w:iCs/>
+        </w:rPr>
+      </w:pPr>
+    </w:p>
+    <w:p>
+      <w:pPr>
+        <w:pStyle w:val="Prrafodelista"/>
+        <w:jc w:val="both"/>
+        <w:rPr>
+          <w:i/>
+          <w:iCs/>
+        </w:rPr>
+      </w:pPr>
+      <w:r>
+        <w:rPr>
+          <w:i/>
+          <w:iCs/>
+        </w:rPr>
+        <w:drawing>
+          <wp:inline distT="0" distB="0" distL="0" distR="0" wp14:anchorId="66579F8C" wp14:editId="6BFE85CA">
+            <wp:extent cx="4953000" cy="1424628"/>
+            <wp:effectExtent l="0" t="0" r="0" b="4445"/>
+            <wp:docPr id="1578494284" name="Imagen 1" descr="Gráfico, Gráfico de barras&#10;&#10;El contenido generado por IA puede ser incorrecto."/>
+            <wp:cNvGraphicFramePr>
+              <a:graphicFrameLocks xmlns:a="http://schemas.openxmlformats.org/drawingml/2006/main" noChangeAspect="1"/>
+            </wp:cNvGraphicFramePr>
+            <a:graphic xmlns:a="http://schemas.openxmlformats.org/drawingml/2006/main">
+              <a:graphicData uri="http://schemas.openxmlformats.org/drawingml/2006/picture">
+                <pic:pic xmlns:pic="http://schemas.openxmlformats.org/drawingml/2006/picture">
+                  <pic:nvPicPr>
+                    <pic:cNvPr id="1578494284" name="Imagen 1" descr="Gráfico, Gráfico de barras&#10;&#10;El contenido generado por IA puede ser incorrecto."/>
+                    <pic:cNvPicPr/>
+                  </pic:nvPicPr>
+                  <pic:blipFill>
+                    <a:blip r:embed="rId9"/>
+                    <a:stretch>
+                      <a:fillRect/>
+                    </a:stretch>
+                  </pic:blipFill>
+                  <pic:spPr>
+                    <a:xfrm>
+                      <a:off x="0" y="0"/>
+                      <a:ext cx="4959524" cy="1426504"/>
+                    </a:xfrm>
+                    <a:prstGeom prst="rect">
+                      <a:avLst/>
+                    </a:prstGeom>
+                  </pic:spPr>
+                </pic:pic>
+              </a:graphicData>
+            </a:graphic>
+          </wp:inline>
+        </w:drawing>
       </w:r>
     </w:p>
     <w:p>
@@ -7550,6 +7714,95 @@
           <w:i/>
           <w:iCs/>
         </w:rPr>
+        <w:t>What percentage of patents have been requested to be to delisted by the applicant?</w:t>
+      </w:r>
+      <w:r>
+        <w:rPr>
+          <w:i/>
+          <w:iCs/>
+        </w:rPr>
+        <w:t xml:space="preserve"> Which applicants have requested to delist patents the most (take into account the total number of patents per applicant)?</w:t>
+      </w:r>
+    </w:p>
+    <w:p>
+      <w:pPr>
+        <w:pStyle w:val="Prrafodelista"/>
+        <w:rPr>
+          <w:i/>
+          <w:iCs/>
+        </w:rPr>
+      </w:pPr>
+    </w:p>
+    <w:p>
+      <w:pPr>
+        <w:pStyle w:val="Prrafodelista"/>
+        <w:rPr>
+          <w:i/>
+          <w:iCs/>
+          <w:color w:val="156082" w:themeColor="accent1"/>
+        </w:rPr>
+      </w:pPr>
+      <w:r>
+        <w:rPr>
+          <w:i/>
+          <w:iCs/>
+          <w:color w:val="156082" w:themeColor="accent1"/>
+        </w:rPr>
+        <w:t>Only the 0.4</w:t>
+      </w:r>
+      <w:r>
+        <w:rPr>
+          <w:i/>
+          <w:iCs/>
+          <w:color w:val="156082" w:themeColor="accent1"/>
+        </w:rPr>
+        <w:t>1</w:t>
+      </w:r>
+      <w:r>
+        <w:rPr>
+          <w:i/>
+          <w:iCs/>
+          <w:color w:val="156082" w:themeColor="accent1"/>
+        </w:rPr>
+        <w:t xml:space="preserve">% of the </w:t>
+      </w:r>
+      <w:r>
+        <w:rPr>
+          <w:i/>
+          <w:iCs/>
+          <w:color w:val="156082" w:themeColor="accent1"/>
+        </w:rPr>
+        <w:t>registered patents were requested to be delisted from the database.</w:t>
+      </w:r>
+    </w:p>
+    <w:p>
+      <w:pPr>
+        <w:pStyle w:val="Prrafodelista"/>
+        <w:jc w:val="both"/>
+        <w:rPr>
+          <w:i/>
+          <w:iCs/>
+        </w:rPr>
+      </w:pPr>
+    </w:p>
+    <w:p>
+      <w:pPr>
+        <w:pStyle w:val="Prrafodelista"/>
+        <w:numPr>
+          <w:ilvl w:val="0"/>
+          <w:numId w:val="4"/>
+        </w:numPr>
+        <w:jc w:val="both"/>
+        <w:rPr>
+          <w:i/>
+          <w:iCs/>
+        </w:rPr>
+      </w:pPr>
+      <w:r>
+        <w:rPr>
+          <w:i/>
+          <w:iCs/>
+        </w:rPr>
         <w:t>Mean/median/mode patent duration.</w:t>
       </w:r>
     </w:p>
@@ -7579,7 +7832,39 @@
           <w:iCs/>
           <w:color w:val="156082" w:themeColor="accent1"/>
         </w:rPr>
-        <w:t>The mean patent duration is equal to 11.9 years. The median is 12.3 years and the most repeated patent duration is equal to 13.9 years.</w:t>
+        <w:t>The mean patent duration is equal to 11.</w:t>
+      </w:r>
+      <w:r>
+        <w:rPr>
+          <w:i/>
+          <w:iCs/>
+          <w:color w:val="156082" w:themeColor="accent1"/>
+        </w:rPr>
+        <w:t>8</w:t>
+      </w:r>
+      <w:r>
+        <w:rPr>
+          <w:i/>
+          <w:iCs/>
+          <w:color w:val="156082" w:themeColor="accent1"/>
+        </w:rPr>
+        <w:t xml:space="preserve"> years. The median is 12.</w:t>
+      </w:r>
+      <w:r>
+        <w:rPr>
+          <w:i/>
+          <w:iCs/>
+          <w:color w:val="156082" w:themeColor="accent1"/>
+        </w:rPr>
+        <w:t>1</w:t>
+      </w:r>
+      <w:r>
+        <w:rPr>
+          <w:i/>
+          <w:iCs/>
+          <w:color w:val="156082" w:themeColor="accent1"/>
+        </w:rPr>
+        <w:t xml:space="preserve"> years and the most repeated patent duration is equal to 13.9 years.</w:t>
       </w:r>
     </w:p>
     <w:p>
@@ -7590,7 +7875,6 @@
         <w:rPr>
           <w:u w:val="single"/>
         </w:rPr>
-        <w:lastRenderedPageBreak/>
         <w:t>Exclusivities table</w:t>
       </w:r>
       <w:r>
@@ -7688,7 +7972,7 @@
                     <pic:cNvPicPr/>
                   </pic:nvPicPr>
                   <pic:blipFill>
-                    <a:blip r:embed="rId9">
+                    <a:blip r:embed="rId10">
                       <a:extLst>
                         <a:ext uri="{28A0092B-C50C-407E-A947-70E740481C1C}">
                           <a14:useLocalDpi xmlns:a14="http://schemas.microsoft.com/office/drawing/2010/main" val="0"/>
@@ -7754,6 +8038,7 @@
           <w:i/>
           <w:iCs/>
         </w:rPr>
+        <w:lastRenderedPageBreak/>
         <w:t>What’s the total number of</w:t>
       </w:r>
       <w:bookmarkEnd w:id="3"/>
@@ -7823,7 +8108,7 @@
           <w:color w:val="156082" w:themeColor="accent1"/>
         </w:rPr>
         <w:drawing>
-          <wp:anchor distT="0" distB="0" distL="114300" distR="114300" simplePos="0" relativeHeight="251659264" behindDoc="0" locked="0" layoutInCell="1" allowOverlap="1" wp14:anchorId="12A981AE" wp14:editId="6408A057">
+          <wp:anchor distT="0" distB="0" distL="114300" distR="114300" simplePos="0" relativeHeight="251659264" behindDoc="0" locked="0" layoutInCell="1" allowOverlap="1" wp14:anchorId="12A981AE" wp14:editId="2A4FAE84">
             <wp:simplePos x="0" y="0"/>
             <wp:positionH relativeFrom="margin">
               <wp:posOffset>920115</wp:posOffset>
@@ -7846,7 +8131,7 @@
                     <pic:cNvPicPr/>
                   </pic:nvPicPr>
                   <pic:blipFill>
-                    <a:blip r:embed="rId10" cstate="print">
+                    <a:blip r:embed="rId11" cstate="print">
                       <a:extLst>
                         <a:ext uri="{28A0092B-C50C-407E-A947-70E740481C1C}">
                           <a14:useLocalDpi xmlns:a14="http://schemas.microsoft.com/office/drawing/2010/main" val="0"/>
@@ -7984,7 +8269,6 @@
           <w:i/>
           <w:iCs/>
         </w:rPr>
-        <w:lastRenderedPageBreak/>
         <w:t>Do certain exclusivities tend to be granted together?</w:t>
       </w:r>
     </w:p>
@@ -8212,10 +8496,11 @@
           <w:iCs/>
           <w:noProof/>
         </w:rPr>
+        <w:lastRenderedPageBreak/>
         <mc:AlternateContent>
           <mc:Choice Requires="wps">
             <w:drawing>
-              <wp:anchor distT="0" distB="0" distL="114300" distR="114300" simplePos="0" relativeHeight="251666432" behindDoc="0" locked="0" layoutInCell="1" allowOverlap="1" wp14:anchorId="51EA4BEB" wp14:editId="7B9FF821">
+              <wp:anchor distT="0" distB="0" distL="114300" distR="114300" simplePos="0" relativeHeight="251666432" behindDoc="0" locked="0" layoutInCell="1" allowOverlap="1" wp14:anchorId="51EA4BEB" wp14:editId="26D4B405">
                 <wp:simplePos x="0" y="0"/>
                 <wp:positionH relativeFrom="column">
                   <wp:posOffset>3879215</wp:posOffset>
@@ -8283,7 +8568,7 @@
           </mc:Choice>
           <mc:Fallback>
             <w:pict>
-              <v:oval w14:anchorId="3CE3FF52" id="Elipse 1" o:spid="_x0000_s1026" style="position:absolute;margin-left:305.45pt;margin-top:174.35pt;width:20.5pt;height:21.5pt;z-index:251666432;visibility:visible;mso-wrap-style:square;mso-width-percent:0;mso-height-percent:0;mso-wrap-distance-left:9pt;mso-wrap-distance-top:0;mso-wrap-distance-right:9pt;mso-wrap-distance-bottom:0;mso-position-horizontal:absolute;mso-position-horizontal-relative:text;mso-position-vertical:absolute;mso-position-vertical-relative:text;mso-width-percent:0;mso-height-percent:0;mso-width-relative:margin;mso-height-relative:margin;v-text-anchor:middle" o:gfxdata="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" filled="f" strokecolor="red" strokeweight="1pt">
+              <v:oval w14:anchorId="2B15E6B3" id="Elipse 1" o:spid="_x0000_s1026" style="position:absolute;margin-left:305.45pt;margin-top:174.35pt;width:20.5pt;height:21.5pt;z-index:251666432;visibility:visible;mso-wrap-style:square;mso-width-percent:0;mso-height-percent:0;mso-wrap-distance-left:9pt;mso-wrap-distance-top:0;mso-wrap-distance-right:9pt;mso-wrap-distance-bottom:0;mso-position-horizontal:absolute;mso-position-horizontal-relative:text;mso-position-vertical:absolute;mso-position-vertical-relative:text;mso-width-percent:0;mso-height-percent:0;mso-width-relative:margin;mso-height-relative:margin;v-text-anchor:middle" o:gfxdata="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" filled="f" strokecolor="red" strokeweight="1pt">
                 <v:stroke joinstyle="miter"/>
               </v:oval>
             </w:pict>
@@ -8297,7 +8582,7 @@
           <w:noProof/>
         </w:rPr>
         <w:drawing>
-          <wp:anchor distT="0" distB="0" distL="114300" distR="114300" simplePos="0" relativeHeight="251661312" behindDoc="0" locked="0" layoutInCell="1" allowOverlap="1" wp14:anchorId="750DDC8A" wp14:editId="53C8B933">
+          <wp:anchor distT="0" distB="0" distL="114300" distR="114300" simplePos="0" relativeHeight="251661312" behindDoc="0" locked="0" layoutInCell="1" allowOverlap="1" wp14:anchorId="750DDC8A" wp14:editId="39C23EF3">
             <wp:simplePos x="0" y="0"/>
             <wp:positionH relativeFrom="column">
               <wp:posOffset>1123315</wp:posOffset>
@@ -8320,7 +8605,7 @@
                     <pic:cNvPicPr/>
                   </pic:nvPicPr>
                   <pic:blipFill>
-                    <a:blip r:embed="rId11">
+                    <a:blip r:embed="rId12">
                       <a:extLst>
                         <a:ext uri="{28A0092B-C50C-407E-A947-70E740481C1C}">
                           <a14:useLocalDpi xmlns:a14="http://schemas.microsoft.com/office/drawing/2010/main" val="0"/>
@@ -8343,6 +8628,12 @@
                 </pic:pic>
               </a:graphicData>
             </a:graphic>
+            <wp14:sizeRelH relativeFrom="margin">
+              <wp14:pctWidth>0</wp14:pctWidth>
+            </wp14:sizeRelH>
+            <wp14:sizeRelV relativeFrom="margin">
+              <wp14:pctHeight>0</wp14:pctHeight>
+            </wp14:sizeRelV>
           </wp:anchor>
         </w:drawing>
       </w:r>
@@ -8428,16 +8719,6 @@
         <w:rPr>
           <w:i/>
           <w:iCs/>
-        </w:rPr>
-      </w:pPr>
-    </w:p>
-    <w:p>
-      <w:pPr>
-        <w:pStyle w:val="Prrafodelista"/>
-        <w:jc w:val="both"/>
-        <w:rPr>
-          <w:i/>
-          <w:iCs/>
           <w:color w:val="156082" w:themeColor="accent1"/>
         </w:rPr>
       </w:pPr>
@@ -8485,6 +8766,17 @@
         </w:rPr>
         <w:t xml:space="preserve"> exclusivity, which are generic-specific.</w:t>
       </w:r>
+    </w:p>
+    <w:p>
+      <w:pPr>
+        <w:pStyle w:val="Prrafodelista"/>
+        <w:jc w:val="both"/>
+        <w:rPr>
+          <w:i/>
+          <w:iCs/>
+          <w:color w:val="156082" w:themeColor="accent1"/>
+        </w:rPr>
+      </w:pPr>
     </w:p>
     <w:p>
       <w:pPr>
@@ -8502,102 +8794,20 @@
         <w:rPr>
           <w:i/>
           <w:iCs/>
-        </w:rPr>
-        <w:lastRenderedPageBreak/>
-        <w:t>How many exclusivit</w:t>
-      </w:r>
-      <w:r>
-        <w:rPr>
-          <w:i/>
-          <w:iCs/>
-        </w:rPr>
-        <w:t xml:space="preserve">ies </w:t>
-      </w:r>
-      <w:r>
-        <w:rPr>
-          <w:i/>
-          <w:iCs/>
-        </w:rPr>
-        <w:t>expire each year in the dataset?</w:t>
-      </w:r>
-    </w:p>
-    <w:p>
-      <w:pPr>
-        <w:jc w:val="both"/>
-        <w:rPr>
-          <w:i/>
-          <w:iCs/>
-          <w:color w:val="156082" w:themeColor="accent1"/>
-        </w:rPr>
-      </w:pPr>
-      <w:r>
-        <w:rPr>
-          <w:i/>
-          <w:iCs/>
-          <w:color w:val="156082" w:themeColor="accent1"/>
-        </w:rPr>
-        <w:t xml:space="preserve">The majority of </w:t>
-      </w:r>
-      <w:r>
-        <w:rPr>
-          <w:i/>
-          <w:iCs/>
-          <w:color w:val="156082" w:themeColor="accent1"/>
-        </w:rPr>
-        <w:t>exclusivities have expired during 2024</w:t>
-      </w:r>
-      <w:r>
-        <w:rPr>
-          <w:i/>
-          <w:iCs/>
-          <w:color w:val="156082" w:themeColor="accent1"/>
-        </w:rPr>
-        <w:t xml:space="preserve"> (up to 500 of them). Moreover, the majority of the remaining exclusivities will expired between </w:t>
-      </w:r>
-      <w:r>
-        <w:rPr>
-          <w:i/>
-          <w:iCs/>
-          <w:color w:val="156082" w:themeColor="accent1"/>
-        </w:rPr>
-        <w:t>2025 and 202</w:t>
-      </w:r>
-      <w:r>
-        <w:rPr>
-          <w:i/>
-          <w:iCs/>
-          <w:color w:val="156082" w:themeColor="accent1"/>
-        </w:rPr>
-        <w:t>7.</w:t>
-      </w:r>
-    </w:p>
-    <w:p>
-      <w:pPr>
-        <w:jc w:val="both"/>
-        <w:rPr>
-          <w:i/>
-          <w:iCs/>
-          <w:color w:val="156082" w:themeColor="accent1"/>
-        </w:rPr>
-      </w:pPr>
-      <w:r>
-        <w:rPr>
-          <w:i/>
-          <w:iCs/>
           <w:noProof/>
           <w:color w:val="156082" w:themeColor="accent1"/>
         </w:rPr>
         <w:drawing>
-          <wp:anchor distT="0" distB="0" distL="114300" distR="114300" simplePos="0" relativeHeight="251667456" behindDoc="0" locked="0" layoutInCell="1" allowOverlap="1" wp14:anchorId="38BEF01A" wp14:editId="0B52AFED">
+          <wp:anchor distT="0" distB="0" distL="114300" distR="114300" simplePos="0" relativeHeight="251667456" behindDoc="0" locked="0" layoutInCell="1" allowOverlap="1" wp14:anchorId="38BEF01A" wp14:editId="22011B88">
             <wp:simplePos x="0" y="0"/>
             <wp:positionH relativeFrom="margin">
-              <wp:align>center</wp:align>
+              <wp:posOffset>1459653</wp:posOffset>
             </wp:positionH>
             <wp:positionV relativeFrom="paragraph">
-              <wp:posOffset>284208</wp:posOffset>
+              <wp:posOffset>340572</wp:posOffset>
             </wp:positionV>
-            <wp:extent cx="4060371" cy="3448737"/>
-            <wp:effectExtent l="0" t="0" r="0" b="0"/>
+            <wp:extent cx="3100070" cy="2632710"/>
+            <wp:effectExtent l="0" t="0" r="5080" b="0"/>
             <wp:wrapTopAndBottom/>
             <wp:docPr id="1145493665" name="Imagen 1" descr="Gráfico, Gráfico de barras, Histograma&#10;&#10;El contenido generado por IA puede ser incorrecto."/>
             <wp:cNvGraphicFramePr>
@@ -8611,7 +8821,7 @@
                     <pic:cNvPicPr/>
                   </pic:nvPicPr>
                   <pic:blipFill>
-                    <a:blip r:embed="rId12">
+                    <a:blip r:embed="rId13" cstate="print">
                       <a:extLst>
                         <a:ext uri="{28A0092B-C50C-407E-A947-70E740481C1C}">
                           <a14:useLocalDpi xmlns:a14="http://schemas.microsoft.com/office/drawing/2010/main" val="0"/>
@@ -8625,7 +8835,7 @@
                   <pic:spPr>
                     <a:xfrm>
                       <a:off x="0" y="0"/>
-                      <a:ext cx="4060371" cy="3448737"/>
+                      <a:ext cx="3100070" cy="2632710"/>
                     </a:xfrm>
                     <a:prstGeom prst="rect">
                       <a:avLst/>
@@ -8634,9 +8844,98 @@
                 </pic:pic>
               </a:graphicData>
             </a:graphic>
+            <wp14:sizeRelH relativeFrom="margin">
+              <wp14:pctWidth>0</wp14:pctWidth>
+            </wp14:sizeRelH>
+            <wp14:sizeRelV relativeFrom="margin">
+              <wp14:pctHeight>0</wp14:pctHeight>
+            </wp14:sizeRelV>
           </wp:anchor>
         </w:drawing>
       </w:r>
+      <w:r>
+        <w:rPr>
+          <w:i/>
+          <w:iCs/>
+        </w:rPr>
+        <w:t>How many exclusivit</w:t>
+      </w:r>
+      <w:r>
+        <w:rPr>
+          <w:i/>
+          <w:iCs/>
+        </w:rPr>
+        <w:t xml:space="preserve">ies </w:t>
+      </w:r>
+      <w:r>
+        <w:rPr>
+          <w:i/>
+          <w:iCs/>
+        </w:rPr>
+        <w:t>expire each year in the dataset?</w:t>
+      </w:r>
+    </w:p>
+    <w:p>
+      <w:pPr>
+        <w:ind w:left="708"/>
+        <w:jc w:val="both"/>
+        <w:rPr>
+          <w:i/>
+          <w:iCs/>
+          <w:color w:val="156082" w:themeColor="accent1"/>
+        </w:rPr>
+      </w:pPr>
+      <w:r>
+        <w:rPr>
+          <w:i/>
+          <w:iCs/>
+          <w:color w:val="156082" w:themeColor="accent1"/>
+        </w:rPr>
+        <w:lastRenderedPageBreak/>
+        <w:t xml:space="preserve">The majority of </w:t>
+      </w:r>
+      <w:r>
+        <w:rPr>
+          <w:i/>
+          <w:iCs/>
+          <w:color w:val="156082" w:themeColor="accent1"/>
+        </w:rPr>
+        <w:t>exclusivities have expired during 2024</w:t>
+      </w:r>
+      <w:r>
+        <w:rPr>
+          <w:i/>
+          <w:iCs/>
+          <w:color w:val="156082" w:themeColor="accent1"/>
+        </w:rPr>
+        <w:t xml:space="preserve"> (up to 500 of them). Moreover, the majority of the remaining exclusivities will expired between </w:t>
+      </w:r>
+      <w:r>
+        <w:rPr>
+          <w:i/>
+          <w:iCs/>
+          <w:color w:val="156082" w:themeColor="accent1"/>
+        </w:rPr>
+        <w:t>2025 and 202</w:t>
+      </w:r>
+      <w:r>
+        <w:rPr>
+          <w:i/>
+          <w:iCs/>
+          <w:color w:val="156082" w:themeColor="accent1"/>
+        </w:rPr>
+        <w:t>7.</w:t>
+      </w:r>
+    </w:p>
+    <w:p>
+      <w:pPr>
+        <w:jc w:val="both"/>
+        <w:rPr>
+          <w:i/>
+          <w:iCs/>
+          <w:color w:val="156082" w:themeColor="accent1"/>
+        </w:rPr>
+      </w:pPr>
     </w:p>
     <w:p>
       <w:pPr>

</xml_diff>